<commit_message>
nmv 05 05 2024
</commit_message>
<xml_diff>
--- a/TS-Padam/TS-7.4/TS 7.4 Tamil Pada Paatam Corrections.docx
+++ b/TS-Padam/TS-7.4/TS 7.4 Tamil Pada Paatam Corrections.docx
@@ -1,6 +1,6 @@
 
 <file path=word/document.xml><?xml version="1.0" encoding="utf-8"?>
-<w:document xmlns:wpc="http://schemas.microsoft.com/office/word/2010/wordprocessingCanvas" xmlns:cx="http://schemas.microsoft.com/office/drawing/2014/chartex" xmlns:cx1="http://schemas.microsoft.com/office/drawing/2015/9/8/chartex" xmlns:mc="http://schemas.openxmlformats.org/markup-compatibility/2006" xmlns:o="urn:schemas-microsoft-com:office:office" xmlns:r="http://schemas.openxmlformats.org/officeDocument/2006/relationships" xmlns:m="http://schemas.openxmlformats.org/officeDocument/2006/math" xmlns:v="urn:schemas-microsoft-com:vml" xmlns:wp14="http://schemas.microsoft.com/office/word/2010/wordprocessingDrawing" xmlns:wp="http://schemas.openxmlformats.org/drawingml/2006/wordprocessingDrawing" xmlns:w10="urn:schemas-microsoft-com:office:word" xmlns:w="http://schemas.openxmlformats.org/wordprocessingml/2006/main" xmlns:w14="http://schemas.microsoft.com/office/word/2010/wordml" xmlns:w15="http://schemas.microsoft.com/office/word/2012/wordml" xmlns:w16se="http://schemas.microsoft.com/office/word/2015/wordml/symex" xmlns:wpg="http://schemas.microsoft.com/office/word/2010/wordprocessingGroup" xmlns:wpi="http://schemas.microsoft.com/office/word/2010/wordprocessingInk" xmlns:wne="http://schemas.microsoft.com/office/word/2006/wordml" xmlns:wps="http://schemas.microsoft.com/office/word/2010/wordprocessingShape" mc:Ignorable="w14 w15 w16se wp14">
+<w:document xmlns:wpc="http://schemas.microsoft.com/office/word/2010/wordprocessingCanvas" xmlns:cx="http://schemas.microsoft.com/office/drawing/2014/chartex" xmlns:cx1="http://schemas.microsoft.com/office/drawing/2015/9/8/chartex" xmlns:cx2="http://schemas.microsoft.com/office/drawing/2015/10/21/chartex" xmlns:cx3="http://schemas.microsoft.com/office/drawing/2016/5/9/chartex" xmlns:cx4="http://schemas.microsoft.com/office/drawing/2016/5/10/chartex" xmlns:cx5="http://schemas.microsoft.com/office/drawing/2016/5/11/chartex" xmlns:cx6="http://schemas.microsoft.com/office/drawing/2016/5/12/chartex" xmlns:cx7="http://schemas.microsoft.com/office/drawing/2016/5/13/chartex" xmlns:cx8="http://schemas.microsoft.com/office/drawing/2016/5/14/chartex" xmlns:mc="http://schemas.openxmlformats.org/markup-compatibility/2006" xmlns:aink="http://schemas.microsoft.com/office/drawing/2016/ink" xmlns:am3d="http://schemas.microsoft.com/office/drawing/2017/model3d" xmlns:o="urn:schemas-microsoft-com:office:office" xmlns:oel="http://schemas.microsoft.com/office/2019/extlst" xmlns:r="http://schemas.openxmlformats.org/officeDocument/2006/relationships" xmlns:m="http://schemas.openxmlformats.org/officeDocument/2006/math" xmlns:v="urn:schemas-microsoft-com:vml" xmlns:wp14="http://schemas.microsoft.com/office/word/2010/wordprocessingDrawing" xmlns:wp="http://schemas.openxmlformats.org/drawingml/2006/wordprocessingDrawing" xmlns:w10="urn:schemas-microsoft-com:office:word" xmlns:w="http://schemas.openxmlformats.org/wordprocessingml/2006/main" xmlns:w14="http://schemas.microsoft.com/office/word/2010/wordml" xmlns:w15="http://schemas.microsoft.com/office/word/2012/wordml" xmlns:w16cex="http://schemas.microsoft.com/office/word/2018/wordml/cex" xmlns:w16cid="http://schemas.microsoft.com/office/word/2016/wordml/cid" xmlns:w16="http://schemas.microsoft.com/office/word/2018/wordml" xmlns:w16du="http://schemas.microsoft.com/office/word/2023/wordml/word16du" xmlns:w16sdtdh="http://schemas.microsoft.com/office/word/2020/wordml/sdtdatahash" xmlns:w16se="http://schemas.microsoft.com/office/word/2015/wordml/symex" xmlns:wpg="http://schemas.microsoft.com/office/word/2010/wordprocessingGroup" xmlns:wpi="http://schemas.microsoft.com/office/word/2010/wordprocessingInk" xmlns:wne="http://schemas.microsoft.com/office/word/2006/wordml" xmlns:wps="http://schemas.microsoft.com/office/word/2010/wordprocessingShape" mc:Ignorable="w14 w15 w16se w16cid w16 w16cex w16sdtdh w16du wp14">
   <w:body>
     <w:p>
       <w:pPr>
@@ -22,42 +22,8 @@
           <w:szCs w:val="32"/>
           <w:u w:val="single"/>
         </w:rPr>
-        <w:t xml:space="preserve">TS </w:t>
+        <w:t>TS Pada Paatam</w:t>
       </w:r>
-      <w:proofErr w:type="spellStart"/>
-      <w:r>
-        <w:rPr>
-          <w:b/>
-          <w:bCs/>
-          <w:sz w:val="32"/>
-          <w:szCs w:val="32"/>
-          <w:u w:val="single"/>
-        </w:rPr>
-        <w:t>Pada</w:t>
-      </w:r>
-      <w:proofErr w:type="spellEnd"/>
-      <w:r>
-        <w:rPr>
-          <w:b/>
-          <w:bCs/>
-          <w:sz w:val="32"/>
-          <w:szCs w:val="32"/>
-          <w:u w:val="single"/>
-        </w:rPr>
-        <w:t xml:space="preserve"> </w:t>
-      </w:r>
-      <w:proofErr w:type="spellStart"/>
-      <w:r>
-        <w:rPr>
-          <w:b/>
-          <w:bCs/>
-          <w:sz w:val="32"/>
-          <w:szCs w:val="32"/>
-          <w:u w:val="single"/>
-        </w:rPr>
-        <w:t>Paatam</w:t>
-      </w:r>
-      <w:proofErr w:type="spellEnd"/>
       <w:r>
         <w:rPr>
           <w:b/>
@@ -342,7 +308,6 @@
               </w:rPr>
               <w:t xml:space="preserve"> – </w:t>
             </w:r>
-            <w:proofErr w:type="spellStart"/>
             <w:r>
               <w:rPr>
                 <w:rFonts w:cs="Arial"/>
@@ -353,7 +318,6 @@
               </w:rPr>
               <w:t>Vaakyam</w:t>
             </w:r>
-            <w:proofErr w:type="spellEnd"/>
           </w:p>
           <w:p>
             <w:pPr>
@@ -401,8 +365,6 @@
               </w:rPr>
               <w:t>3</w:t>
             </w:r>
-            <w:bookmarkStart w:id="0" w:name="_GoBack"/>
-            <w:bookmarkEnd w:id="0"/>
           </w:p>
           <w:p>
             <w:pPr>
@@ -419,7 +381,6 @@
                 <w:szCs w:val="28"/>
               </w:rPr>
             </w:pPr>
-            <w:proofErr w:type="spellStart"/>
             <w:r>
               <w:rPr>
                 <w:rFonts w:cs="Arial"/>
@@ -428,18 +389,7 @@
                 <w:sz w:val="28"/>
                 <w:szCs w:val="28"/>
               </w:rPr>
-              <w:t>Panchaati</w:t>
-            </w:r>
-            <w:proofErr w:type="spellEnd"/>
-            <w:r>
-              <w:rPr>
-                <w:rFonts w:cs="Arial"/>
-                <w:b/>
-                <w:bCs/>
-                <w:sz w:val="28"/>
-                <w:szCs w:val="28"/>
-              </w:rPr>
-              <w:t xml:space="preserve"> No. – </w:t>
+              <w:t xml:space="preserve">Panchaati No. – </w:t>
             </w:r>
             <w:r>
               <w:rPr>
@@ -475,7 +425,6 @@
                 <w:szCs w:val="40"/>
               </w:rPr>
             </w:pPr>
-            <w:proofErr w:type="spellStart"/>
             <w:r>
               <w:rPr>
                 <w:rFonts w:ascii="BRH Devanagari Extra" w:hAnsi="BRH Devanagari Extra" w:cs="BRH Devanagari Extra"/>
@@ -484,7 +433,6 @@
               </w:rPr>
               <w:t>mÉë</w:t>
             </w:r>
-            <w:proofErr w:type="spellEnd"/>
             <w:r>
               <w:rPr>
                 <w:rFonts w:ascii="BRH Malayalam Extra" w:hAnsi="BRH Malayalam Extra" w:cs="BRH Devanagari Extra"/>
@@ -493,7 +441,6 @@
               </w:rPr>
               <w:t>–</w:t>
             </w:r>
-            <w:proofErr w:type="spellStart"/>
             <w:r>
               <w:rPr>
                 <w:rFonts w:ascii="BRH Devanagari Extra" w:hAnsi="BRH Devanagari Extra" w:cs="BRH Devanagari Extra"/>
@@ -502,7 +449,6 @@
               </w:rPr>
               <w:t>irÉXèû</w:t>
             </w:r>
-            <w:proofErr w:type="spellEnd"/>
             <w:r>
               <w:rPr>
                 <w:rFonts w:ascii="BRH Devanagari Extra" w:hAnsi="BRH Devanagari Extra" w:cs="BRH Devanagari Extra"/>
@@ -521,7 +467,6 @@
               </w:rPr>
               <w:t xml:space="preserve"> </w:t>
             </w:r>
-            <w:proofErr w:type="spellStart"/>
             <w:r>
               <w:rPr>
                 <w:rFonts w:ascii="BRH Devanagari" w:hAnsi="BRH Devanagari" w:cs="BRH Devanagari"/>
@@ -550,7 +495,6 @@
               </w:rPr>
               <w:t>Qû</w:t>
             </w:r>
-            <w:proofErr w:type="spellEnd"/>
             <w:r>
               <w:rPr>
                 <w:rFonts w:ascii="BRH Malayalam Extra" w:hAnsi="BRH Malayalam Extra" w:cs="BRH Devanagari Extra"/>
@@ -559,34 +503,14 @@
               </w:rPr>
               <w:t>–</w:t>
             </w:r>
-            <w:proofErr w:type="spellStart"/>
             <w:r>
               <w:rPr>
                 <w:rFonts w:ascii="BRH Devanagari Extra" w:hAnsi="BRH Devanagari Extra" w:cs="BRH Devanagari Extra"/>
                 <w:sz w:val="40"/>
                 <w:szCs w:val="40"/>
               </w:rPr>
-              <w:t>WûÉå</w:t>
-            </w:r>
-            <w:proofErr w:type="spellEnd"/>
-            <w:r>
-              <w:rPr>
-                <w:rFonts w:ascii="BRH Devanagari Extra" w:hAnsi="BRH Devanagari Extra" w:cs="BRH Devanagari Extra"/>
-                <w:sz w:val="40"/>
-                <w:szCs w:val="40"/>
-              </w:rPr>
-              <w:t xml:space="preserve"> </w:t>
-            </w:r>
-            <w:proofErr w:type="spellStart"/>
-            <w:r>
-              <w:rPr>
-                <w:rFonts w:ascii="BRH Devanagari Extra" w:hAnsi="BRH Devanagari Extra" w:cs="BRH Devanagari Extra"/>
-                <w:sz w:val="40"/>
-                <w:szCs w:val="40"/>
-              </w:rPr>
-              <w:t>pÉþuÉÌiÉ</w:t>
-            </w:r>
-            <w:proofErr w:type="spellEnd"/>
+              <w:t>WûÉå pÉþuÉÌiÉ</w:t>
+            </w:r>
           </w:p>
         </w:tc>
         <w:tc>
@@ -601,18 +525,16 @@
           </w:tcPr>
           <w:p>
             <w:pPr>
-              <w:widowControl w:val="0"/>
               <w:autoSpaceDE w:val="0"/>
               <w:autoSpaceDN w:val="0"/>
               <w:adjustRightInd w:val="0"/>
-              <w:spacing w:line="264" w:lineRule="auto"/>
+              <w:spacing w:before="0" w:line="240" w:lineRule="auto"/>
               <w:rPr>
                 <w:rFonts w:ascii="BRH Devanagari Extra" w:hAnsi="BRH Devanagari Extra" w:cs="BRH Devanagari Extra"/>
                 <w:sz w:val="40"/>
                 <w:szCs w:val="40"/>
               </w:rPr>
             </w:pPr>
-            <w:proofErr w:type="spellStart"/>
             <w:r>
               <w:rPr>
                 <w:rFonts w:ascii="BRH Devanagari Extra" w:hAnsi="BRH Devanagari Extra" w:cs="BRH Devanagari Extra"/>
@@ -621,7 +543,6 @@
               </w:rPr>
               <w:t>mÉë</w:t>
             </w:r>
-            <w:proofErr w:type="spellEnd"/>
             <w:r>
               <w:rPr>
                 <w:rFonts w:ascii="BRH Malayalam Extra" w:hAnsi="BRH Malayalam Extra" w:cs="BRH Devanagari Extra"/>
@@ -630,24 +551,22 @@
               </w:rPr>
               <w:t>–</w:t>
             </w:r>
-            <w:proofErr w:type="spellStart"/>
             <w:r>
               <w:rPr>
                 <w:rFonts w:ascii="BRH Devanagari Extra" w:hAnsi="BRH Devanagari Extra" w:cs="BRH Devanagari Extra"/>
                 <w:sz w:val="40"/>
                 <w:szCs w:val="40"/>
               </w:rPr>
-              <w:t>irÉXèû</w:t>
-            </w:r>
-            <w:proofErr w:type="spellEnd"/>
+              <w:t>irÉ</w:t>
+            </w:r>
             <w:r>
               <w:rPr>
                 <w:rFonts w:ascii="BRH Devanagari Extra" w:hAnsi="BRH Devanagari Extra" w:cs="BRH Devanagari Extra"/>
-                <w:b/>
                 <w:sz w:val="40"/>
                 <w:szCs w:val="40"/>
-              </w:rPr>
-              <w:t>.</w:t>
+                <w:highlight w:val="green"/>
+              </w:rPr>
+              <w:t>Xèû</w:t>
             </w:r>
             <w:r>
               <w:rPr>
@@ -655,6 +574,7 @@
                 <w:b/>
                 <w:sz w:val="40"/>
                 <w:szCs w:val="40"/>
+                <w:highlight w:val="green"/>
               </w:rPr>
               <w:t xml:space="preserve"> </w:t>
             </w:r>
@@ -663,21 +583,21 @@
                 <w:rFonts w:ascii="BRH Devanagari" w:hAnsi="BRH Devanagari" w:cs="BRH Devanagari"/>
                 <w:color w:val="000000"/>
                 <w:sz w:val="40"/>
-                <w:szCs w:val="32"/>
+                <w:szCs w:val="40"/>
                 <w:highlight w:val="green"/>
-              </w:rPr>
-              <w:t>¤</w:t>
-            </w:r>
-            <w:proofErr w:type="spellStart"/>
+                <w:lang w:val="en-IN" w:eastAsia="en-IN" w:bidi="hi-IN"/>
+              </w:rPr>
+              <w:t>ZÉ</w:t>
+            </w:r>
             <w:r>
               <w:rPr>
                 <w:rFonts w:ascii="BRH Devanagari" w:hAnsi="BRH Devanagari" w:cs="BRH Devanagari"/>
                 <w:color w:val="000000"/>
                 <w:sz w:val="40"/>
-                <w:szCs w:val="32"/>
-                <w:highlight w:val="green"/>
-              </w:rPr>
-              <w:t>É</w:t>
+                <w:szCs w:val="40"/>
+                <w:lang w:val="en-IN" w:eastAsia="en-IN" w:bidi="hi-IN"/>
+              </w:rPr>
+              <w:t>çwÉ</w:t>
             </w:r>
             <w:r>
               <w:rPr>
@@ -687,7 +607,6 @@
               </w:rPr>
               <w:t>þQû</w:t>
             </w:r>
-            <w:proofErr w:type="spellEnd"/>
             <w:r>
               <w:rPr>
                 <w:rFonts w:ascii="BRH Malayalam Extra" w:hAnsi="BRH Malayalam Extra" w:cs="BRH Devanagari Extra"/>
@@ -696,34 +615,14 @@
               </w:rPr>
               <w:t>–</w:t>
             </w:r>
-            <w:proofErr w:type="spellStart"/>
             <w:r>
               <w:rPr>
                 <w:rFonts w:ascii="BRH Devanagari Extra" w:hAnsi="BRH Devanagari Extra" w:cs="BRH Devanagari Extra"/>
                 <w:sz w:val="40"/>
                 <w:szCs w:val="40"/>
               </w:rPr>
-              <w:t>WûÉå</w:t>
-            </w:r>
-            <w:proofErr w:type="spellEnd"/>
-            <w:r>
-              <w:rPr>
-                <w:rFonts w:ascii="BRH Devanagari Extra" w:hAnsi="BRH Devanagari Extra" w:cs="BRH Devanagari Extra"/>
-                <w:sz w:val="40"/>
-                <w:szCs w:val="40"/>
-              </w:rPr>
-              <w:t xml:space="preserve"> </w:t>
-            </w:r>
-            <w:proofErr w:type="spellStart"/>
-            <w:r>
-              <w:rPr>
-                <w:rFonts w:ascii="BRH Devanagari Extra" w:hAnsi="BRH Devanagari Extra" w:cs="BRH Devanagari Extra"/>
-                <w:sz w:val="40"/>
-                <w:szCs w:val="40"/>
-              </w:rPr>
-              <w:t>pÉþuÉÌiÉ</w:t>
-            </w:r>
-            <w:proofErr w:type="spellEnd"/>
+              <w:t>WûÉå pÉþuÉÌiÉ</w:t>
+            </w:r>
           </w:p>
         </w:tc>
       </w:tr>
@@ -759,42 +658,8 @@
           <w:szCs w:val="32"/>
           <w:u w:val="single"/>
         </w:rPr>
-        <w:t xml:space="preserve">TS </w:t>
+        <w:t>TS Pada Paatam</w:t>
       </w:r>
-      <w:proofErr w:type="spellStart"/>
-      <w:r>
-        <w:rPr>
-          <w:b/>
-          <w:bCs/>
-          <w:sz w:val="32"/>
-          <w:szCs w:val="32"/>
-          <w:u w:val="single"/>
-        </w:rPr>
-        <w:t>Pada</w:t>
-      </w:r>
-      <w:proofErr w:type="spellEnd"/>
-      <w:r>
-        <w:rPr>
-          <w:b/>
-          <w:bCs/>
-          <w:sz w:val="32"/>
-          <w:szCs w:val="32"/>
-          <w:u w:val="single"/>
-        </w:rPr>
-        <w:t xml:space="preserve"> </w:t>
-      </w:r>
-      <w:proofErr w:type="spellStart"/>
-      <w:r>
-        <w:rPr>
-          <w:b/>
-          <w:bCs/>
-          <w:sz w:val="32"/>
-          <w:szCs w:val="32"/>
-          <w:u w:val="single"/>
-        </w:rPr>
-        <w:t>Paatam</w:t>
-      </w:r>
-      <w:proofErr w:type="spellEnd"/>
       <w:r>
         <w:rPr>
           <w:b/>
@@ -1190,7 +1055,6 @@
               </w:rPr>
               <w:t>…</w:t>
             </w:r>
-            <w:proofErr w:type="spellStart"/>
             <w:r>
               <w:rPr>
                 <w:rFonts w:ascii="BRH Devanagari Extra" w:hAnsi="BRH Devanagari Extra" w:cs="Latha"/>
@@ -1200,7 +1064,6 @@
               </w:rPr>
               <w:t>óè</w:t>
             </w:r>
-            <w:proofErr w:type="spellEnd"/>
             <w:r>
               <w:rPr>
                 <w:rFonts w:ascii="BRH Tamil Tab Extra" w:hAnsi="BRH Tamil Tab Extra" w:cs="Latha"/>
@@ -1294,7 +1157,6 @@
               </w:rPr>
               <w:t>…</w:t>
             </w:r>
-            <w:proofErr w:type="spellStart"/>
             <w:r>
               <w:rPr>
                 <w:rFonts w:ascii="BRH Devanagari Extra" w:hAnsi="BRH Devanagari Extra" w:cs="Latha"/>
@@ -1304,7 +1166,6 @@
               </w:rPr>
               <w:t>óè</w:t>
             </w:r>
-            <w:proofErr w:type="spellEnd"/>
             <w:r>
               <w:rPr>
                 <w:rFonts w:ascii="BRH Tamil Tab Extra" w:hAnsi="BRH Tamil Tab Extra" w:cs="Latha"/>
@@ -1492,7 +1353,6 @@
               </w:rPr>
               <w:t>…</w:t>
             </w:r>
-            <w:proofErr w:type="spellStart"/>
             <w:r>
               <w:rPr>
                 <w:rFonts w:ascii="BRH Devanagari Extra" w:hAnsi="BRH Devanagari Extra" w:cs="Latha"/>
@@ -1502,7 +1362,6 @@
               </w:rPr>
               <w:t>óè</w:t>
             </w:r>
-            <w:proofErr w:type="spellEnd"/>
             <w:r>
               <w:rPr>
                 <w:rFonts w:ascii="BRH Tamil Tab Extra" w:hAnsi="BRH Tamil Tab Extra" w:cs="Latha"/>
@@ -1610,7 +1469,6 @@
               </w:rPr>
               <w:t>…</w:t>
             </w:r>
-            <w:proofErr w:type="spellStart"/>
             <w:r>
               <w:rPr>
                 <w:rFonts w:ascii="BRH Devanagari Extra" w:hAnsi="BRH Devanagari Extra" w:cs="Latha"/>
@@ -1620,7 +1478,6 @@
               </w:rPr>
               <w:t>óè</w:t>
             </w:r>
-            <w:proofErr w:type="spellEnd"/>
             <w:r>
               <w:rPr>
                 <w:rFonts w:ascii="BRH Tamil Tab Extra" w:hAnsi="BRH Tamil Tab Extra" w:cs="Latha"/>
@@ -1896,7 +1753,6 @@
               </w:rPr>
               <w:t>…</w:t>
             </w:r>
-            <w:proofErr w:type="spellStart"/>
             <w:r>
               <w:rPr>
                 <w:rFonts w:ascii="BRH Devanagari Extra" w:hAnsi="BRH Devanagari Extra" w:cs="Latha"/>
@@ -1906,7 +1762,6 @@
               </w:rPr>
               <w:t>óè</w:t>
             </w:r>
-            <w:proofErr w:type="spellEnd"/>
             <w:r>
               <w:rPr>
                 <w:rFonts w:ascii="BRH Tamil Tab Extra" w:hAnsi="BRH Tamil Tab Extra" w:cs="Latha"/>
@@ -2013,7 +1868,6 @@
               </w:rPr>
               <w:t>…</w:t>
             </w:r>
-            <w:proofErr w:type="spellStart"/>
             <w:r>
               <w:rPr>
                 <w:rFonts w:ascii="BRH Devanagari Extra" w:hAnsi="BRH Devanagari Extra" w:cs="Latha"/>
@@ -2023,7 +1877,6 @@
               </w:rPr>
               <w:t>óè</w:t>
             </w:r>
-            <w:proofErr w:type="spellEnd"/>
             <w:r>
               <w:rPr>
                 <w:rFonts w:ascii="BRH Tamil Tab Extra" w:hAnsi="BRH Tamil Tab Extra" w:cs="Latha"/>
@@ -2223,7 +2076,6 @@
               </w:rPr>
               <w:t>…</w:t>
             </w:r>
-            <w:proofErr w:type="spellStart"/>
             <w:r>
               <w:rPr>
                 <w:rFonts w:ascii="BRH Devanagari Extra" w:hAnsi="BRH Devanagari Extra" w:cs="Latha"/>
@@ -2233,7 +2085,6 @@
               </w:rPr>
               <w:t>óè</w:t>
             </w:r>
-            <w:proofErr w:type="spellEnd"/>
             <w:r>
               <w:rPr>
                 <w:rFonts w:ascii="BRH Tamil Tab Extra" w:hAnsi="BRH Tamil Tab Extra" w:cs="Latha"/>
@@ -2331,7 +2182,6 @@
               </w:rPr>
               <w:t>…</w:t>
             </w:r>
-            <w:proofErr w:type="spellStart"/>
             <w:r>
               <w:rPr>
                 <w:rFonts w:ascii="BRH Devanagari Extra" w:hAnsi="BRH Devanagari Extra" w:cs="Latha"/>
@@ -2351,7 +2201,6 @@
               </w:rPr>
               <w:t>è</w:t>
             </w:r>
-            <w:proofErr w:type="spellEnd"/>
             <w:r>
               <w:rPr>
                 <w:rFonts w:ascii="BRH Tamil Tab Extra" w:hAnsi="BRH Tamil Tab Extra" w:cs="Latha"/>
@@ -5261,7 +5110,6 @@
               </w:rPr>
               <w:t>ர்வி</w:t>
             </w:r>
-            <w:proofErr w:type="spellStart"/>
             <w:r>
               <w:rPr>
                 <w:rFonts w:ascii="BRH Devanagari Extra" w:hAnsi="BRH Devanagari Extra" w:cs="Latha"/>
@@ -5271,7 +5119,6 @@
               </w:rPr>
               <w:t>óè</w:t>
             </w:r>
-            <w:proofErr w:type="spellEnd"/>
             <w:r>
               <w:rPr>
                 <w:rFonts w:ascii="Latha" w:hAnsi="Latha" w:cs="Latha"/>
@@ -5386,7 +5233,6 @@
               </w:rPr>
               <w:t>…</w:t>
             </w:r>
-            <w:proofErr w:type="spellStart"/>
             <w:r>
               <w:rPr>
                 <w:rFonts w:ascii="BRH Devanagari Extra" w:hAnsi="BRH Devanagari Extra" w:cs="Latha"/>
@@ -5396,7 +5242,6 @@
               </w:rPr>
               <w:t>óè</w:t>
             </w:r>
-            <w:proofErr w:type="spellEnd"/>
             <w:r>
               <w:rPr>
                 <w:rFonts w:ascii="BRH Tamil Tab Extra" w:hAnsi="BRH Tamil Tab Extra" w:cs="Latha"/>
@@ -5765,7 +5610,6 @@
               </w:rPr>
               <w:t>ர்வி</w:t>
             </w:r>
-            <w:proofErr w:type="spellStart"/>
             <w:r>
               <w:rPr>
                 <w:rFonts w:ascii="BRH Devanagari Extra" w:hAnsi="BRH Devanagari Extra" w:cs="Latha"/>
@@ -5775,7 +5619,6 @@
               </w:rPr>
               <w:t>óè</w:t>
             </w:r>
-            <w:proofErr w:type="spellEnd"/>
             <w:r>
               <w:rPr>
                 <w:rFonts w:ascii="Latha" w:hAnsi="Latha" w:cs="Latha"/>
@@ -5890,7 +5733,6 @@
               </w:rPr>
               <w:t>…</w:t>
             </w:r>
-            <w:proofErr w:type="spellStart"/>
             <w:r>
               <w:rPr>
                 <w:rFonts w:ascii="BRH Devanagari Extra" w:hAnsi="BRH Devanagari Extra" w:cs="Latha"/>
@@ -5900,7 +5742,6 @@
               </w:rPr>
               <w:t>óè</w:t>
             </w:r>
-            <w:proofErr w:type="spellEnd"/>
             <w:r>
               <w:rPr>
                 <w:rFonts w:ascii="BRH Tamil Tab Extra" w:hAnsi="BRH Tamil Tab Extra" w:cs="Latha"/>
@@ -8251,17 +8092,8 @@
                 <w:sz w:val="32"/>
                 <w:szCs w:val="32"/>
               </w:rPr>
-              <w:t xml:space="preserve">(lower </w:t>
-            </w:r>
-            <w:proofErr w:type="spellStart"/>
-            <w:r>
-              <w:rPr>
-                <w:sz w:val="32"/>
-                <w:szCs w:val="32"/>
-              </w:rPr>
-              <w:t>swaram</w:t>
-            </w:r>
-            <w:proofErr w:type="spellEnd"/>
+              <w:t>(lower swaram</w:t>
+            </w:r>
             <w:r>
               <w:rPr>
                 <w:rFonts w:ascii="BRH Devanagari Extra" w:hAnsi="BRH Devanagari Extra" w:cs="BRH Devanagari Extra"/>
@@ -10302,7 +10134,7 @@
                 <w:szCs w:val="28"/>
               </w:rPr>
             </w:pPr>
-            <w:bookmarkStart w:id="1" w:name="_Hlk24106991"/>
+            <w:bookmarkStart w:id="0" w:name="_Hlk24106991"/>
             <w:r>
               <w:rPr>
                 <w:sz w:val="28"/>
@@ -10326,7 +10158,7 @@
               </w:rPr>
               <w:t>42nd Panchaati</w:t>
             </w:r>
-            <w:bookmarkEnd w:id="1"/>
+            <w:bookmarkEnd w:id="0"/>
           </w:p>
           <w:p>
             <w:pPr>
@@ -11526,23 +11358,7 @@
                 <w:sz w:val="28"/>
                 <w:szCs w:val="28"/>
               </w:rPr>
-              <w:t xml:space="preserve">(lower </w:t>
-            </w:r>
-            <w:proofErr w:type="spellStart"/>
-            <w:r>
-              <w:rPr>
-                <w:sz w:val="28"/>
-                <w:szCs w:val="28"/>
-              </w:rPr>
-              <w:t>swaram</w:t>
-            </w:r>
-            <w:proofErr w:type="spellEnd"/>
-            <w:r>
-              <w:rPr>
-                <w:sz w:val="28"/>
-                <w:szCs w:val="28"/>
-              </w:rPr>
-              <w:t xml:space="preserve"> removed)</w:t>
+              <w:t>(lower swaram removed)</w:t>
             </w:r>
           </w:p>
         </w:tc>
@@ -12034,7 +11850,7 @@
 </file>
 
 <file path=word/endnotes.xml><?xml version="1.0" encoding="utf-8"?>
-<w:endnotes xmlns:wpc="http://schemas.microsoft.com/office/word/2010/wordprocessingCanvas" xmlns:cx="http://schemas.microsoft.com/office/drawing/2014/chartex" xmlns:cx1="http://schemas.microsoft.com/office/drawing/2015/9/8/chartex" xmlns:mc="http://schemas.openxmlformats.org/markup-compatibility/2006" xmlns:o="urn:schemas-microsoft-com:office:office" xmlns:r="http://schemas.openxmlformats.org/officeDocument/2006/relationships" xmlns:m="http://schemas.openxmlformats.org/officeDocument/2006/math" xmlns:v="urn:schemas-microsoft-com:vml" xmlns:wp14="http://schemas.microsoft.com/office/word/2010/wordprocessingDrawing" xmlns:wp="http://schemas.openxmlformats.org/drawingml/2006/wordprocessingDrawing" xmlns:w10="urn:schemas-microsoft-com:office:word" xmlns:w="http://schemas.openxmlformats.org/wordprocessingml/2006/main" xmlns:w14="http://schemas.microsoft.com/office/word/2010/wordml" xmlns:w15="http://schemas.microsoft.com/office/word/2012/wordml" xmlns:w16se="http://schemas.microsoft.com/office/word/2015/wordml/symex" xmlns:wpg="http://schemas.microsoft.com/office/word/2010/wordprocessingGroup" xmlns:wpi="http://schemas.microsoft.com/office/word/2010/wordprocessingInk" xmlns:wne="http://schemas.microsoft.com/office/word/2006/wordml" xmlns:wps="http://schemas.microsoft.com/office/word/2010/wordprocessingShape" mc:Ignorable="w14 w15 w16se wp14">
+<w:endnotes xmlns:wpc="http://schemas.microsoft.com/office/word/2010/wordprocessingCanvas" xmlns:cx="http://schemas.microsoft.com/office/drawing/2014/chartex" xmlns:cx1="http://schemas.microsoft.com/office/drawing/2015/9/8/chartex" xmlns:cx2="http://schemas.microsoft.com/office/drawing/2015/10/21/chartex" xmlns:cx3="http://schemas.microsoft.com/office/drawing/2016/5/9/chartex" xmlns:cx4="http://schemas.microsoft.com/office/drawing/2016/5/10/chartex" xmlns:cx5="http://schemas.microsoft.com/office/drawing/2016/5/11/chartex" xmlns:cx6="http://schemas.microsoft.com/office/drawing/2016/5/12/chartex" xmlns:cx7="http://schemas.microsoft.com/office/drawing/2016/5/13/chartex" xmlns:cx8="http://schemas.microsoft.com/office/drawing/2016/5/14/chartex" xmlns:mc="http://schemas.openxmlformats.org/markup-compatibility/2006" xmlns:aink="http://schemas.microsoft.com/office/drawing/2016/ink" xmlns:am3d="http://schemas.microsoft.com/office/drawing/2017/model3d" xmlns:o="urn:schemas-microsoft-com:office:office" xmlns:oel="http://schemas.microsoft.com/office/2019/extlst" xmlns:r="http://schemas.openxmlformats.org/officeDocument/2006/relationships" xmlns:m="http://schemas.openxmlformats.org/officeDocument/2006/math" xmlns:v="urn:schemas-microsoft-com:vml" xmlns:wp14="http://schemas.microsoft.com/office/word/2010/wordprocessingDrawing" xmlns:wp="http://schemas.openxmlformats.org/drawingml/2006/wordprocessingDrawing" xmlns:w10="urn:schemas-microsoft-com:office:word" xmlns:w="http://schemas.openxmlformats.org/wordprocessingml/2006/main" xmlns:w14="http://schemas.microsoft.com/office/word/2010/wordml" xmlns:w15="http://schemas.microsoft.com/office/word/2012/wordml" xmlns:w16cex="http://schemas.microsoft.com/office/word/2018/wordml/cex" xmlns:w16cid="http://schemas.microsoft.com/office/word/2016/wordml/cid" xmlns:w16="http://schemas.microsoft.com/office/word/2018/wordml" xmlns:w16du="http://schemas.microsoft.com/office/word/2023/wordml/word16du" xmlns:w16sdtdh="http://schemas.microsoft.com/office/word/2020/wordml/sdtdatahash" xmlns:w16se="http://schemas.microsoft.com/office/word/2015/wordml/symex" xmlns:wpg="http://schemas.microsoft.com/office/word/2010/wordprocessingGroup" xmlns:wpi="http://schemas.microsoft.com/office/word/2010/wordprocessingInk" xmlns:wne="http://schemas.microsoft.com/office/word/2006/wordml" xmlns:wps="http://schemas.microsoft.com/office/word/2010/wordprocessingShape" mc:Ignorable="w14 w15 w16se w16cid w16 w16cex w16sdtdh w16du wp14">
   <w:endnote w:type="separator" w:id="-1">
     <w:p>
       <w:pPr>
@@ -12059,7 +11875,7 @@
 </file>
 
 <file path=word/footer1.xml><?xml version="1.0" encoding="utf-8"?>
-<w:ftr xmlns:wpc="http://schemas.microsoft.com/office/word/2010/wordprocessingCanvas" xmlns:cx="http://schemas.microsoft.com/office/drawing/2014/chartex" xmlns:cx1="http://schemas.microsoft.com/office/drawing/2015/9/8/chartex" xmlns:mc="http://schemas.openxmlformats.org/markup-compatibility/2006" xmlns:o="urn:schemas-microsoft-com:office:office" xmlns:r="http://schemas.openxmlformats.org/officeDocument/2006/relationships" xmlns:m="http://schemas.openxmlformats.org/officeDocument/2006/math" xmlns:v="urn:schemas-microsoft-com:vml" xmlns:wp14="http://schemas.microsoft.com/office/word/2010/wordprocessingDrawing" xmlns:wp="http://schemas.openxmlformats.org/drawingml/2006/wordprocessingDrawing" xmlns:w10="urn:schemas-microsoft-com:office:word" xmlns:w="http://schemas.openxmlformats.org/wordprocessingml/2006/main" xmlns:w14="http://schemas.microsoft.com/office/word/2010/wordml" xmlns:w15="http://schemas.microsoft.com/office/word/2012/wordml" xmlns:w16se="http://schemas.microsoft.com/office/word/2015/wordml/symex" xmlns:wpg="http://schemas.microsoft.com/office/word/2010/wordprocessingGroup" xmlns:wpi="http://schemas.microsoft.com/office/word/2010/wordprocessingInk" xmlns:wne="http://schemas.microsoft.com/office/word/2006/wordml" xmlns:wps="http://schemas.microsoft.com/office/word/2010/wordprocessingShape" mc:Ignorable="w14 w15 w16se wp14">
+<w:ftr xmlns:wpc="http://schemas.microsoft.com/office/word/2010/wordprocessingCanvas" xmlns:cx="http://schemas.microsoft.com/office/drawing/2014/chartex" xmlns:cx1="http://schemas.microsoft.com/office/drawing/2015/9/8/chartex" xmlns:cx2="http://schemas.microsoft.com/office/drawing/2015/10/21/chartex" xmlns:cx3="http://schemas.microsoft.com/office/drawing/2016/5/9/chartex" xmlns:cx4="http://schemas.microsoft.com/office/drawing/2016/5/10/chartex" xmlns:cx5="http://schemas.microsoft.com/office/drawing/2016/5/11/chartex" xmlns:cx6="http://schemas.microsoft.com/office/drawing/2016/5/12/chartex" xmlns:cx7="http://schemas.microsoft.com/office/drawing/2016/5/13/chartex" xmlns:cx8="http://schemas.microsoft.com/office/drawing/2016/5/14/chartex" xmlns:mc="http://schemas.openxmlformats.org/markup-compatibility/2006" xmlns:aink="http://schemas.microsoft.com/office/drawing/2016/ink" xmlns:am3d="http://schemas.microsoft.com/office/drawing/2017/model3d" xmlns:o="urn:schemas-microsoft-com:office:office" xmlns:oel="http://schemas.microsoft.com/office/2019/extlst" xmlns:r="http://schemas.openxmlformats.org/officeDocument/2006/relationships" xmlns:m="http://schemas.openxmlformats.org/officeDocument/2006/math" xmlns:v="urn:schemas-microsoft-com:vml" xmlns:wp14="http://schemas.microsoft.com/office/word/2010/wordprocessingDrawing" xmlns:wp="http://schemas.openxmlformats.org/drawingml/2006/wordprocessingDrawing" xmlns:w10="urn:schemas-microsoft-com:office:word" xmlns:w="http://schemas.openxmlformats.org/wordprocessingml/2006/main" xmlns:w14="http://schemas.microsoft.com/office/word/2010/wordml" xmlns:w15="http://schemas.microsoft.com/office/word/2012/wordml" xmlns:w16cex="http://schemas.microsoft.com/office/word/2018/wordml/cex" xmlns:w16cid="http://schemas.microsoft.com/office/word/2016/wordml/cid" xmlns:w16="http://schemas.microsoft.com/office/word/2018/wordml" xmlns:w16du="http://schemas.microsoft.com/office/word/2023/wordml/word16du" xmlns:w16sdtdh="http://schemas.microsoft.com/office/word/2020/wordml/sdtdatahash" xmlns:w16se="http://schemas.microsoft.com/office/word/2015/wordml/symex" xmlns:wpg="http://schemas.microsoft.com/office/word/2010/wordprocessingGroup" xmlns:wpi="http://schemas.microsoft.com/office/word/2010/wordprocessingInk" xmlns:wne="http://schemas.microsoft.com/office/word/2006/wordml" xmlns:wps="http://schemas.microsoft.com/office/word/2010/wordprocessingShape" mc:Ignorable="w14 w15 w16se w16cid w16 w16cex w16sdtdh w16du wp14">
   <w:p>
     <w:pPr>
       <w:pBdr>
@@ -12253,7 +12069,7 @@
 </file>
 
 <file path=word/footer2.xml><?xml version="1.0" encoding="utf-8"?>
-<w:ftr xmlns:wpc="http://schemas.microsoft.com/office/word/2010/wordprocessingCanvas" xmlns:cx="http://schemas.microsoft.com/office/drawing/2014/chartex" xmlns:cx1="http://schemas.microsoft.com/office/drawing/2015/9/8/chartex" xmlns:mc="http://schemas.openxmlformats.org/markup-compatibility/2006" xmlns:o="urn:schemas-microsoft-com:office:office" xmlns:r="http://schemas.openxmlformats.org/officeDocument/2006/relationships" xmlns:m="http://schemas.openxmlformats.org/officeDocument/2006/math" xmlns:v="urn:schemas-microsoft-com:vml" xmlns:wp14="http://schemas.microsoft.com/office/word/2010/wordprocessingDrawing" xmlns:wp="http://schemas.openxmlformats.org/drawingml/2006/wordprocessingDrawing" xmlns:w10="urn:schemas-microsoft-com:office:word" xmlns:w="http://schemas.openxmlformats.org/wordprocessingml/2006/main" xmlns:w14="http://schemas.microsoft.com/office/word/2010/wordml" xmlns:w15="http://schemas.microsoft.com/office/word/2012/wordml" xmlns:w16se="http://schemas.microsoft.com/office/word/2015/wordml/symex" xmlns:wpg="http://schemas.microsoft.com/office/word/2010/wordprocessingGroup" xmlns:wpi="http://schemas.microsoft.com/office/word/2010/wordprocessingInk" xmlns:wne="http://schemas.microsoft.com/office/word/2006/wordml" xmlns:wps="http://schemas.microsoft.com/office/word/2010/wordprocessingShape" mc:Ignorable="w14 w15 w16se wp14">
+<w:ftr xmlns:wpc="http://schemas.microsoft.com/office/word/2010/wordprocessingCanvas" xmlns:cx="http://schemas.microsoft.com/office/drawing/2014/chartex" xmlns:cx1="http://schemas.microsoft.com/office/drawing/2015/9/8/chartex" xmlns:cx2="http://schemas.microsoft.com/office/drawing/2015/10/21/chartex" xmlns:cx3="http://schemas.microsoft.com/office/drawing/2016/5/9/chartex" xmlns:cx4="http://schemas.microsoft.com/office/drawing/2016/5/10/chartex" xmlns:cx5="http://schemas.microsoft.com/office/drawing/2016/5/11/chartex" xmlns:cx6="http://schemas.microsoft.com/office/drawing/2016/5/12/chartex" xmlns:cx7="http://schemas.microsoft.com/office/drawing/2016/5/13/chartex" xmlns:cx8="http://schemas.microsoft.com/office/drawing/2016/5/14/chartex" xmlns:mc="http://schemas.openxmlformats.org/markup-compatibility/2006" xmlns:aink="http://schemas.microsoft.com/office/drawing/2016/ink" xmlns:am3d="http://schemas.microsoft.com/office/drawing/2017/model3d" xmlns:o="urn:schemas-microsoft-com:office:office" xmlns:oel="http://schemas.microsoft.com/office/2019/extlst" xmlns:r="http://schemas.openxmlformats.org/officeDocument/2006/relationships" xmlns:m="http://schemas.openxmlformats.org/officeDocument/2006/math" xmlns:v="urn:schemas-microsoft-com:vml" xmlns:wp14="http://schemas.microsoft.com/office/word/2010/wordprocessingDrawing" xmlns:wp="http://schemas.openxmlformats.org/drawingml/2006/wordprocessingDrawing" xmlns:w10="urn:schemas-microsoft-com:office:word" xmlns:w="http://schemas.openxmlformats.org/wordprocessingml/2006/main" xmlns:w14="http://schemas.microsoft.com/office/word/2010/wordml" xmlns:w15="http://schemas.microsoft.com/office/word/2012/wordml" xmlns:w16cex="http://schemas.microsoft.com/office/word/2018/wordml/cex" xmlns:w16cid="http://schemas.microsoft.com/office/word/2016/wordml/cid" xmlns:w16="http://schemas.microsoft.com/office/word/2018/wordml" xmlns:w16du="http://schemas.microsoft.com/office/word/2023/wordml/word16du" xmlns:w16sdtdh="http://schemas.microsoft.com/office/word/2020/wordml/sdtdatahash" xmlns:w16se="http://schemas.microsoft.com/office/word/2015/wordml/symex" xmlns:wpg="http://schemas.microsoft.com/office/word/2010/wordprocessingGroup" xmlns:wpi="http://schemas.microsoft.com/office/word/2010/wordprocessingInk" xmlns:wne="http://schemas.microsoft.com/office/word/2006/wordml" xmlns:wps="http://schemas.microsoft.com/office/word/2010/wordprocessingShape" mc:Ignorable="w14 w15 w16se w16cid w16 w16cex w16sdtdh w16du wp14">
   <w:p>
     <w:pPr>
       <w:pBdr>
@@ -12448,7 +12264,7 @@
 </file>
 
 <file path=word/footnotes.xml><?xml version="1.0" encoding="utf-8"?>
-<w:footnotes xmlns:wpc="http://schemas.microsoft.com/office/word/2010/wordprocessingCanvas" xmlns:cx="http://schemas.microsoft.com/office/drawing/2014/chartex" xmlns:cx1="http://schemas.microsoft.com/office/drawing/2015/9/8/chartex" xmlns:mc="http://schemas.openxmlformats.org/markup-compatibility/2006" xmlns:o="urn:schemas-microsoft-com:office:office" xmlns:r="http://schemas.openxmlformats.org/officeDocument/2006/relationships" xmlns:m="http://schemas.openxmlformats.org/officeDocument/2006/math" xmlns:v="urn:schemas-microsoft-com:vml" xmlns:wp14="http://schemas.microsoft.com/office/word/2010/wordprocessingDrawing" xmlns:wp="http://schemas.openxmlformats.org/drawingml/2006/wordprocessingDrawing" xmlns:w10="urn:schemas-microsoft-com:office:word" xmlns:w="http://schemas.openxmlformats.org/wordprocessingml/2006/main" xmlns:w14="http://schemas.microsoft.com/office/word/2010/wordml" xmlns:w15="http://schemas.microsoft.com/office/word/2012/wordml" xmlns:w16se="http://schemas.microsoft.com/office/word/2015/wordml/symex" xmlns:wpg="http://schemas.microsoft.com/office/word/2010/wordprocessingGroup" xmlns:wpi="http://schemas.microsoft.com/office/word/2010/wordprocessingInk" xmlns:wne="http://schemas.microsoft.com/office/word/2006/wordml" xmlns:wps="http://schemas.microsoft.com/office/word/2010/wordprocessingShape" mc:Ignorable="w14 w15 w16se wp14">
+<w:footnotes xmlns:wpc="http://schemas.microsoft.com/office/word/2010/wordprocessingCanvas" xmlns:cx="http://schemas.microsoft.com/office/drawing/2014/chartex" xmlns:cx1="http://schemas.microsoft.com/office/drawing/2015/9/8/chartex" xmlns:cx2="http://schemas.microsoft.com/office/drawing/2015/10/21/chartex" xmlns:cx3="http://schemas.microsoft.com/office/drawing/2016/5/9/chartex" xmlns:cx4="http://schemas.microsoft.com/office/drawing/2016/5/10/chartex" xmlns:cx5="http://schemas.microsoft.com/office/drawing/2016/5/11/chartex" xmlns:cx6="http://schemas.microsoft.com/office/drawing/2016/5/12/chartex" xmlns:cx7="http://schemas.microsoft.com/office/drawing/2016/5/13/chartex" xmlns:cx8="http://schemas.microsoft.com/office/drawing/2016/5/14/chartex" xmlns:mc="http://schemas.openxmlformats.org/markup-compatibility/2006" xmlns:aink="http://schemas.microsoft.com/office/drawing/2016/ink" xmlns:am3d="http://schemas.microsoft.com/office/drawing/2017/model3d" xmlns:o="urn:schemas-microsoft-com:office:office" xmlns:oel="http://schemas.microsoft.com/office/2019/extlst" xmlns:r="http://schemas.openxmlformats.org/officeDocument/2006/relationships" xmlns:m="http://schemas.openxmlformats.org/officeDocument/2006/math" xmlns:v="urn:schemas-microsoft-com:vml" xmlns:wp14="http://schemas.microsoft.com/office/word/2010/wordprocessingDrawing" xmlns:wp="http://schemas.openxmlformats.org/drawingml/2006/wordprocessingDrawing" xmlns:w10="urn:schemas-microsoft-com:office:word" xmlns:w="http://schemas.openxmlformats.org/wordprocessingml/2006/main" xmlns:w14="http://schemas.microsoft.com/office/word/2010/wordml" xmlns:w15="http://schemas.microsoft.com/office/word/2012/wordml" xmlns:w16cex="http://schemas.microsoft.com/office/word/2018/wordml/cex" xmlns:w16cid="http://schemas.microsoft.com/office/word/2016/wordml/cid" xmlns:w16="http://schemas.microsoft.com/office/word/2018/wordml" xmlns:w16du="http://schemas.microsoft.com/office/word/2023/wordml/word16du" xmlns:w16sdtdh="http://schemas.microsoft.com/office/word/2020/wordml/sdtdatahash" xmlns:w16se="http://schemas.microsoft.com/office/word/2015/wordml/symex" xmlns:wpg="http://schemas.microsoft.com/office/word/2010/wordprocessingGroup" xmlns:wpi="http://schemas.microsoft.com/office/word/2010/wordprocessingInk" xmlns:wne="http://schemas.microsoft.com/office/word/2006/wordml" xmlns:wps="http://schemas.microsoft.com/office/word/2010/wordprocessingShape" mc:Ignorable="w14 w15 w16se w16cid w16 w16cex w16sdtdh w16du wp14">
   <w:footnote w:type="separator" w:id="-1">
     <w:p>
       <w:pPr>
@@ -12473,7 +12289,7 @@
 </file>
 
 <file path=word/header1.xml><?xml version="1.0" encoding="utf-8"?>
-<w:hdr xmlns:wpc="http://schemas.microsoft.com/office/word/2010/wordprocessingCanvas" xmlns:cx="http://schemas.microsoft.com/office/drawing/2014/chartex" xmlns:cx1="http://schemas.microsoft.com/office/drawing/2015/9/8/chartex" xmlns:mc="http://schemas.openxmlformats.org/markup-compatibility/2006" xmlns:o="urn:schemas-microsoft-com:office:office" xmlns:r="http://schemas.openxmlformats.org/officeDocument/2006/relationships" xmlns:m="http://schemas.openxmlformats.org/officeDocument/2006/math" xmlns:v="urn:schemas-microsoft-com:vml" xmlns:wp14="http://schemas.microsoft.com/office/word/2010/wordprocessingDrawing" xmlns:wp="http://schemas.openxmlformats.org/drawingml/2006/wordprocessingDrawing" xmlns:w10="urn:schemas-microsoft-com:office:word" xmlns:w="http://schemas.openxmlformats.org/wordprocessingml/2006/main" xmlns:w14="http://schemas.microsoft.com/office/word/2010/wordml" xmlns:w15="http://schemas.microsoft.com/office/word/2012/wordml" xmlns:w16se="http://schemas.microsoft.com/office/word/2015/wordml/symex" xmlns:wpg="http://schemas.microsoft.com/office/word/2010/wordprocessingGroup" xmlns:wpi="http://schemas.microsoft.com/office/word/2010/wordprocessingInk" xmlns:wne="http://schemas.microsoft.com/office/word/2006/wordml" xmlns:wps="http://schemas.microsoft.com/office/word/2010/wordprocessingShape" mc:Ignorable="w14 w15 w16se wp14">
+<w:hdr xmlns:wpc="http://schemas.microsoft.com/office/word/2010/wordprocessingCanvas" xmlns:cx="http://schemas.microsoft.com/office/drawing/2014/chartex" xmlns:cx1="http://schemas.microsoft.com/office/drawing/2015/9/8/chartex" xmlns:cx2="http://schemas.microsoft.com/office/drawing/2015/10/21/chartex" xmlns:cx3="http://schemas.microsoft.com/office/drawing/2016/5/9/chartex" xmlns:cx4="http://schemas.microsoft.com/office/drawing/2016/5/10/chartex" xmlns:cx5="http://schemas.microsoft.com/office/drawing/2016/5/11/chartex" xmlns:cx6="http://schemas.microsoft.com/office/drawing/2016/5/12/chartex" xmlns:cx7="http://schemas.microsoft.com/office/drawing/2016/5/13/chartex" xmlns:cx8="http://schemas.microsoft.com/office/drawing/2016/5/14/chartex" xmlns:mc="http://schemas.openxmlformats.org/markup-compatibility/2006" xmlns:aink="http://schemas.microsoft.com/office/drawing/2016/ink" xmlns:am3d="http://schemas.microsoft.com/office/drawing/2017/model3d" xmlns:o="urn:schemas-microsoft-com:office:office" xmlns:oel="http://schemas.microsoft.com/office/2019/extlst" xmlns:r="http://schemas.openxmlformats.org/officeDocument/2006/relationships" xmlns:m="http://schemas.openxmlformats.org/officeDocument/2006/math" xmlns:v="urn:schemas-microsoft-com:vml" xmlns:wp14="http://schemas.microsoft.com/office/word/2010/wordprocessingDrawing" xmlns:wp="http://schemas.openxmlformats.org/drawingml/2006/wordprocessingDrawing" xmlns:w10="urn:schemas-microsoft-com:office:word" xmlns:w="http://schemas.openxmlformats.org/wordprocessingml/2006/main" xmlns:w14="http://schemas.microsoft.com/office/word/2010/wordml" xmlns:w15="http://schemas.microsoft.com/office/word/2012/wordml" xmlns:w16cex="http://schemas.microsoft.com/office/word/2018/wordml/cex" xmlns:w16cid="http://schemas.microsoft.com/office/word/2016/wordml/cid" xmlns:w16="http://schemas.microsoft.com/office/word/2018/wordml" xmlns:w16du="http://schemas.microsoft.com/office/word/2023/wordml/word16du" xmlns:w16sdtdh="http://schemas.microsoft.com/office/word/2020/wordml/sdtdatahash" xmlns:w16se="http://schemas.microsoft.com/office/word/2015/wordml/symex" xmlns:wpg="http://schemas.microsoft.com/office/word/2010/wordprocessingGroup" xmlns:wpi="http://schemas.microsoft.com/office/word/2010/wordprocessingInk" xmlns:wne="http://schemas.microsoft.com/office/word/2006/wordml" xmlns:wps="http://schemas.microsoft.com/office/word/2010/wordprocessingShape" mc:Ignorable="w14 w15 w16se w16cid w16 w16cex w16sdtdh w16du wp14">
   <w:p>
     <w:pPr>
       <w:pStyle w:val="Header"/>
@@ -12486,7 +12302,7 @@
 </file>
 
 <file path=word/header2.xml><?xml version="1.0" encoding="utf-8"?>
-<w:hdr xmlns:wpc="http://schemas.microsoft.com/office/word/2010/wordprocessingCanvas" xmlns:cx="http://schemas.microsoft.com/office/drawing/2014/chartex" xmlns:cx1="http://schemas.microsoft.com/office/drawing/2015/9/8/chartex" xmlns:mc="http://schemas.openxmlformats.org/markup-compatibility/2006" xmlns:o="urn:schemas-microsoft-com:office:office" xmlns:r="http://schemas.openxmlformats.org/officeDocument/2006/relationships" xmlns:m="http://schemas.openxmlformats.org/officeDocument/2006/math" xmlns:v="urn:schemas-microsoft-com:vml" xmlns:wp14="http://schemas.microsoft.com/office/word/2010/wordprocessingDrawing" xmlns:wp="http://schemas.openxmlformats.org/drawingml/2006/wordprocessingDrawing" xmlns:w10="urn:schemas-microsoft-com:office:word" xmlns:w="http://schemas.openxmlformats.org/wordprocessingml/2006/main" xmlns:w14="http://schemas.microsoft.com/office/word/2010/wordml" xmlns:w15="http://schemas.microsoft.com/office/word/2012/wordml" xmlns:w16se="http://schemas.microsoft.com/office/word/2015/wordml/symex" xmlns:wpg="http://schemas.microsoft.com/office/word/2010/wordprocessingGroup" xmlns:wpi="http://schemas.microsoft.com/office/word/2010/wordprocessingInk" xmlns:wne="http://schemas.microsoft.com/office/word/2006/wordml" xmlns:wps="http://schemas.microsoft.com/office/word/2010/wordprocessingShape" mc:Ignorable="w14 w15 w16se wp14">
+<w:hdr xmlns:wpc="http://schemas.microsoft.com/office/word/2010/wordprocessingCanvas" xmlns:cx="http://schemas.microsoft.com/office/drawing/2014/chartex" xmlns:cx1="http://schemas.microsoft.com/office/drawing/2015/9/8/chartex" xmlns:cx2="http://schemas.microsoft.com/office/drawing/2015/10/21/chartex" xmlns:cx3="http://schemas.microsoft.com/office/drawing/2016/5/9/chartex" xmlns:cx4="http://schemas.microsoft.com/office/drawing/2016/5/10/chartex" xmlns:cx5="http://schemas.microsoft.com/office/drawing/2016/5/11/chartex" xmlns:cx6="http://schemas.microsoft.com/office/drawing/2016/5/12/chartex" xmlns:cx7="http://schemas.microsoft.com/office/drawing/2016/5/13/chartex" xmlns:cx8="http://schemas.microsoft.com/office/drawing/2016/5/14/chartex" xmlns:mc="http://schemas.openxmlformats.org/markup-compatibility/2006" xmlns:aink="http://schemas.microsoft.com/office/drawing/2016/ink" xmlns:am3d="http://schemas.microsoft.com/office/drawing/2017/model3d" xmlns:o="urn:schemas-microsoft-com:office:office" xmlns:oel="http://schemas.microsoft.com/office/2019/extlst" xmlns:r="http://schemas.openxmlformats.org/officeDocument/2006/relationships" xmlns:m="http://schemas.openxmlformats.org/officeDocument/2006/math" xmlns:v="urn:schemas-microsoft-com:vml" xmlns:wp14="http://schemas.microsoft.com/office/word/2010/wordprocessingDrawing" xmlns:wp="http://schemas.openxmlformats.org/drawingml/2006/wordprocessingDrawing" xmlns:w10="urn:schemas-microsoft-com:office:word" xmlns:w="http://schemas.openxmlformats.org/wordprocessingml/2006/main" xmlns:w14="http://schemas.microsoft.com/office/word/2010/wordml" xmlns:w15="http://schemas.microsoft.com/office/word/2012/wordml" xmlns:w16cex="http://schemas.microsoft.com/office/word/2018/wordml/cex" xmlns:w16cid="http://schemas.microsoft.com/office/word/2016/wordml/cid" xmlns:w16="http://schemas.microsoft.com/office/word/2018/wordml" xmlns:w16du="http://schemas.microsoft.com/office/word/2023/wordml/word16du" xmlns:w16sdtdh="http://schemas.microsoft.com/office/word/2020/wordml/sdtdatahash" xmlns:w16se="http://schemas.microsoft.com/office/word/2015/wordml/symex" xmlns:wpg="http://schemas.microsoft.com/office/word/2010/wordprocessingGroup" xmlns:wpi="http://schemas.microsoft.com/office/word/2010/wordprocessingInk" xmlns:wne="http://schemas.microsoft.com/office/word/2006/wordml" xmlns:wps="http://schemas.microsoft.com/office/word/2010/wordprocessingShape" mc:Ignorable="w14 w15 w16se w16cid w16 w16cex w16sdtdh w16du wp14">
   <w:p>
     <w:pPr>
       <w:pStyle w:val="Header"/>
@@ -12499,7 +12315,7 @@
 </file>
 
 <file path=word/styles.xml><?xml version="1.0" encoding="utf-8"?>
-<w:styles xmlns:mc="http://schemas.openxmlformats.org/markup-compatibility/2006" xmlns:r="http://schemas.openxmlformats.org/officeDocument/2006/relationships" xmlns:w="http://schemas.openxmlformats.org/wordprocessingml/2006/main" xmlns:w14="http://schemas.microsoft.com/office/word/2010/wordml" xmlns:w15="http://schemas.microsoft.com/office/word/2012/wordml" xmlns:w16se="http://schemas.microsoft.com/office/word/2015/wordml/symex" mc:Ignorable="w14 w15 w16se">
+<w:styles xmlns:mc="http://schemas.openxmlformats.org/markup-compatibility/2006" xmlns:r="http://schemas.openxmlformats.org/officeDocument/2006/relationships" xmlns:w="http://schemas.openxmlformats.org/wordprocessingml/2006/main" xmlns:w14="http://schemas.microsoft.com/office/word/2010/wordml" xmlns:w15="http://schemas.microsoft.com/office/word/2012/wordml" xmlns:w16cex="http://schemas.microsoft.com/office/word/2018/wordml/cex" xmlns:w16cid="http://schemas.microsoft.com/office/word/2016/wordml/cid" xmlns:w16="http://schemas.microsoft.com/office/word/2018/wordml" xmlns:w16du="http://schemas.microsoft.com/office/word/2023/wordml/word16du" xmlns:w16sdtdh="http://schemas.microsoft.com/office/word/2020/wordml/sdtdatahash" xmlns:w16se="http://schemas.microsoft.com/office/word/2015/wordml/symex" mc:Ignorable="w14 w15 w16se w16cid w16 w16cex w16sdtdh w16du">
   <w:docDefaults>
     <w:rPrDefault>
       <w:rPr>
@@ -12509,7 +12325,7 @@
     </w:rPrDefault>
     <w:pPrDefault/>
   </w:docDefaults>
-  <w:latentStyles w:defLockedState="0" w:defUIPriority="99" w:defSemiHidden="0" w:defUnhideWhenUsed="0" w:defQFormat="0" w:count="371">
+  <w:latentStyles w:defLockedState="0" w:defUIPriority="99" w:defSemiHidden="0" w:defUnhideWhenUsed="0" w:defQFormat="0" w:count="376">
     <w:lsdException w:name="Normal" w:uiPriority="0" w:qFormat="1"/>
     <w:lsdException w:name="heading 1" w:uiPriority="9" w:qFormat="1"/>
     <w:lsdException w:name="heading 2" w:semiHidden="1" w:uiPriority="9" w:unhideWhenUsed="1" w:qFormat="1"/>
@@ -12881,6 +12697,11 @@
     <w:lsdException w:name="List Table 5 Dark Accent 6" w:uiPriority="50"/>
     <w:lsdException w:name="List Table 6 Colorful Accent 6" w:uiPriority="51"/>
     <w:lsdException w:name="List Table 7 Colorful Accent 6" w:uiPriority="52"/>
+    <w:lsdException w:name="Mention" w:semiHidden="1" w:unhideWhenUsed="1"/>
+    <w:lsdException w:name="Smart Hyperlink" w:semiHidden="1" w:unhideWhenUsed="1"/>
+    <w:lsdException w:name="Hashtag" w:semiHidden="1" w:unhideWhenUsed="1"/>
+    <w:lsdException w:name="Unresolved Mention" w:semiHidden="1" w:unhideWhenUsed="1"/>
+    <w:lsdException w:name="Smart Link" w:semiHidden="1" w:unhideWhenUsed="1"/>
   </w:latentStyles>
   <w:style w:type="paragraph" w:default="1" w:styleId="Normal">
     <w:name w:val="Normal"/>

</xml_diff>